<commit_message>
new baseline test and graphs
</commit_message>
<xml_diff>
--- a/baseline.docx
+++ b/baseline.docx
@@ -48,6 +48,57 @@
             <a:graphic xmlns:a="http://schemas.openxmlformats.org/drawingml/2006/main">
               <a:graphicData uri="http://schemas.openxmlformats.org/drawingml/2006/chart">
                 <c:chart xmlns:c="http://schemas.openxmlformats.org/drawingml/2006/chart" xmlns:r="http://schemas.openxmlformats.org/officeDocument/2006/relationships" r:id="rId5"/>
+              </a:graphicData>
+            </a:graphic>
+          </wp:inline>
+        </w:drawing>
+      </w:r>
+    </w:p>
+    <w:p>
+      <w:r>
+        <w:rPr>
+          <w:noProof/>
+        </w:rPr>
+        <w:lastRenderedPageBreak/>
+        <w:drawing>
+          <wp:inline distT="0" distB="0" distL="0" distR="0" wp14:anchorId="25D65E09" wp14:editId="458D9585">
+            <wp:extent cx="6677025" cy="4229100"/>
+            <wp:effectExtent l="0" t="0" r="9525" b="0"/>
+            <wp:docPr id="3" name="Chart 3">
+              <a:extLst xmlns:a="http://schemas.openxmlformats.org/drawingml/2006/main">
+                <a:ext uri="{FF2B5EF4-FFF2-40B4-BE49-F238E27FC236}">
+                  <a16:creationId xmlns:a16="http://schemas.microsoft.com/office/drawing/2014/main" id="{606CEB06-F6B7-45DD-BC6C-D67E10DCBCF2}"/>
+                </a:ext>
+              </a:extLst>
+            </wp:docPr>
+            <wp:cNvGraphicFramePr/>
+            <a:graphic xmlns:a="http://schemas.openxmlformats.org/drawingml/2006/main">
+              <a:graphicData uri="http://schemas.openxmlformats.org/drawingml/2006/chart">
+                <c:chart xmlns:c="http://schemas.openxmlformats.org/drawingml/2006/chart" xmlns:r="http://schemas.openxmlformats.org/officeDocument/2006/relationships" r:id="rId6"/>
+              </a:graphicData>
+            </a:graphic>
+          </wp:inline>
+        </w:drawing>
+      </w:r>
+      <w:r>
+        <w:rPr>
+          <w:noProof/>
+        </w:rPr>
+        <w:drawing>
+          <wp:inline distT="0" distB="0" distL="0" distR="0" wp14:anchorId="1E96082B" wp14:editId="3EF34E3F">
+            <wp:extent cx="6496050" cy="3790950"/>
+            <wp:effectExtent l="0" t="0" r="0" b="0"/>
+            <wp:docPr id="4" name="Chart 4">
+              <a:extLst xmlns:a="http://schemas.openxmlformats.org/drawingml/2006/main">
+                <a:ext uri="{FF2B5EF4-FFF2-40B4-BE49-F238E27FC236}">
+                  <a16:creationId xmlns:a16="http://schemas.microsoft.com/office/drawing/2014/main" id="{45116B4D-58A6-40D8-B674-2538B0193DF4}"/>
+                </a:ext>
+              </a:extLst>
+            </wp:docPr>
+            <wp:cNvGraphicFramePr/>
+            <a:graphic xmlns:a="http://schemas.openxmlformats.org/drawingml/2006/main">
+              <a:graphicData uri="http://schemas.openxmlformats.org/drawingml/2006/chart">
+                <c:chart xmlns:c="http://schemas.openxmlformats.org/drawingml/2006/chart" xmlns:r="http://schemas.openxmlformats.org/officeDocument/2006/relationships" r:id="rId7"/>
               </a:graphicData>
             </a:graphic>
           </wp:inline>
@@ -187,6 +238,7 @@
     <w:lsdException w:name="HTML Sample" w:semiHidden="1" w:unhideWhenUsed="1"/>
     <w:lsdException w:name="HTML Typewriter" w:semiHidden="1" w:unhideWhenUsed="1"/>
     <w:lsdException w:name="HTML Variable" w:semiHidden="1" w:unhideWhenUsed="1"/>
+    <w:lsdException w:name="Normal Table" w:semiHidden="1" w:unhideWhenUsed="1"/>
     <w:lsdException w:name="annotation subject" w:semiHidden="1" w:unhideWhenUsed="1"/>
     <w:lsdException w:name="No List" w:semiHidden="1" w:unhideWhenUsed="1"/>
     <w:lsdException w:name="Outline List 1" w:semiHidden="1" w:unhideWhenUsed="1"/>
@@ -233,8 +285,10 @@
     <w:lsdException w:name="Table Subtle 2" w:semiHidden="1" w:unhideWhenUsed="1"/>
     <w:lsdException w:name="Table Web 1" w:semiHidden="1" w:unhideWhenUsed="1"/>
     <w:lsdException w:name="Table Web 2" w:semiHidden="1" w:unhideWhenUsed="1"/>
+    <w:lsdException w:name="Table Web 3" w:semiHidden="1" w:unhideWhenUsed="1"/>
     <w:lsdException w:name="Balloon Text" w:semiHidden="1" w:unhideWhenUsed="1"/>
     <w:lsdException w:name="Table Grid" w:uiPriority="39"/>
+    <w:lsdException w:name="Table Theme" w:semiHidden="1" w:unhideWhenUsed="1"/>
     <w:lsdException w:name="Placeholder Text" w:semiHidden="1"/>
     <w:lsdException w:name="No Spacing" w:uiPriority="1" w:qFormat="1"/>
     <w:lsdException w:name="Light Shading" w:uiPriority="60"/>
@@ -1246,6 +1300,756 @@
 </c:chartSpace>
 </file>
 
+<file path=word/charts/chart3.xml><?xml version="1.0" encoding="utf-8"?>
+<c:chartSpace xmlns:c="http://schemas.openxmlformats.org/drawingml/2006/chart" xmlns:a="http://schemas.openxmlformats.org/drawingml/2006/main" xmlns:r="http://schemas.openxmlformats.org/officeDocument/2006/relationships" xmlns:c16r2="http://schemas.microsoft.com/office/drawing/2015/06/chart">
+  <c:date1904 val="0"/>
+  <c:lang val="en-US"/>
+  <c:roundedCorners val="0"/>
+  <mc:AlternateContent xmlns:mc="http://schemas.openxmlformats.org/markup-compatibility/2006">
+    <mc:Choice xmlns:c14="http://schemas.microsoft.com/office/drawing/2007/8/2/chart" Requires="c14">
+      <c14:style val="102"/>
+    </mc:Choice>
+    <mc:Fallback>
+      <c:style val="2"/>
+    </mc:Fallback>
+  </mc:AlternateContent>
+  <c:chart>
+    <c:title>
+      <c:tx>
+        <c:rich>
+          <a:bodyPr rot="0" spcFirstLastPara="1" vertOverflow="ellipsis" vert="horz" wrap="square" anchor="ctr" anchorCtr="1"/>
+          <a:lstStyle/>
+          <a:p>
+            <a:pPr>
+              <a:defRPr sz="1400" b="0" i="0" u="none" strike="noStrike" kern="1200" spc="0" baseline="0">
+                <a:solidFill>
+                  <a:schemeClr val="tx1">
+                    <a:lumMod val="65000"/>
+                    <a:lumOff val="35000"/>
+                  </a:schemeClr>
+                </a:solidFill>
+                <a:latin typeface="+mn-lt"/>
+                <a:ea typeface="+mn-ea"/>
+                <a:cs typeface="+mn-cs"/>
+              </a:defRPr>
+            </a:pPr>
+            <a:r>
+              <a:rPr lang="en-CA" sz="1800" b="0" i="0" baseline="0">
+                <a:effectLst/>
+              </a:rPr>
+              <a:t>Rate of Upwards Trend Following Multiple Random Dates</a:t>
+            </a:r>
+          </a:p>
+        </c:rich>
+      </c:tx>
+      <c:overlay val="0"/>
+      <c:spPr>
+        <a:noFill/>
+        <a:ln>
+          <a:noFill/>
+        </a:ln>
+        <a:effectLst/>
+      </c:spPr>
+      <c:txPr>
+        <a:bodyPr rot="0" spcFirstLastPara="1" vertOverflow="ellipsis" vert="horz" wrap="square" anchor="ctr" anchorCtr="1"/>
+        <a:lstStyle/>
+        <a:p>
+          <a:pPr>
+            <a:defRPr sz="1400" b="0" i="0" u="none" strike="noStrike" kern="1200" spc="0" baseline="0">
+              <a:solidFill>
+                <a:schemeClr val="tx1">
+                  <a:lumMod val="65000"/>
+                  <a:lumOff val="35000"/>
+                </a:schemeClr>
+              </a:solidFill>
+              <a:latin typeface="+mn-lt"/>
+              <a:ea typeface="+mn-ea"/>
+              <a:cs typeface="+mn-cs"/>
+            </a:defRPr>
+          </a:pPr>
+          <a:endParaRPr lang="en-US"/>
+        </a:p>
+      </c:txPr>
+    </c:title>
+    <c:autoTitleDeleted val="0"/>
+    <c:plotArea>
+      <c:layout/>
+      <c:lineChart>
+        <c:grouping val="standard"/>
+        <c:varyColors val="0"/>
+        <c:ser>
+          <c:idx val="0"/>
+          <c:order val="0"/>
+          <c:spPr>
+            <a:ln w="28575" cap="rnd">
+              <a:solidFill>
+                <a:schemeClr val="accent1"/>
+              </a:solidFill>
+              <a:round/>
+            </a:ln>
+            <a:effectLst/>
+          </c:spPr>
+          <c:marker>
+            <c:symbol val="none"/>
+          </c:marker>
+          <c:cat>
+            <c:strRef>
+              <c:f>baseline!$A$79736:$O$79736</c:f>
+              <c:strCache>
+                <c:ptCount val="15"/>
+                <c:pt idx="0">
+                  <c:v>Day 1</c:v>
+                </c:pt>
+                <c:pt idx="1">
+                  <c:v>Day 2</c:v>
+                </c:pt>
+                <c:pt idx="2">
+                  <c:v>Day 3</c:v>
+                </c:pt>
+                <c:pt idx="3">
+                  <c:v>Day 4</c:v>
+                </c:pt>
+                <c:pt idx="4">
+                  <c:v>Day 5</c:v>
+                </c:pt>
+                <c:pt idx="5">
+                  <c:v>Day 6</c:v>
+                </c:pt>
+                <c:pt idx="6">
+                  <c:v>Day 7</c:v>
+                </c:pt>
+                <c:pt idx="7">
+                  <c:v>Day 8</c:v>
+                </c:pt>
+                <c:pt idx="8">
+                  <c:v>Day 9</c:v>
+                </c:pt>
+                <c:pt idx="9">
+                  <c:v>Day 10</c:v>
+                </c:pt>
+                <c:pt idx="10">
+                  <c:v>Day 15</c:v>
+                </c:pt>
+                <c:pt idx="11">
+                  <c:v>Day 20</c:v>
+                </c:pt>
+                <c:pt idx="12">
+                  <c:v>Day 25</c:v>
+                </c:pt>
+                <c:pt idx="13">
+                  <c:v>Day 30</c:v>
+                </c:pt>
+                <c:pt idx="14">
+                  <c:v>Average success rate</c:v>
+                </c:pt>
+              </c:strCache>
+            </c:strRef>
+          </c:cat>
+          <c:val>
+            <c:numRef>
+              <c:f>baseline!$A$79737:$O$79737</c:f>
+              <c:numCache>
+                <c:formatCode>0.00%</c:formatCode>
+                <c:ptCount val="15"/>
+                <c:pt idx="0">
+                  <c:v>0.73670000000000002</c:v>
+                </c:pt>
+                <c:pt idx="1">
+                  <c:v>0.7</c:v>
+                </c:pt>
+                <c:pt idx="2">
+                  <c:v>0.67330000000000001</c:v>
+                </c:pt>
+                <c:pt idx="3">
+                  <c:v>0.66579999999999995</c:v>
+                </c:pt>
+                <c:pt idx="4">
+                  <c:v>0.65900000000000003</c:v>
+                </c:pt>
+                <c:pt idx="5">
+                  <c:v>0.66080000000000005</c:v>
+                </c:pt>
+                <c:pt idx="6">
+                  <c:v>0.65349999999999997</c:v>
+                </c:pt>
+                <c:pt idx="7">
+                  <c:v>0.64249999999999996</c:v>
+                </c:pt>
+                <c:pt idx="8">
+                  <c:v>0.63949999999999996</c:v>
+                </c:pt>
+                <c:pt idx="9">
+                  <c:v>0.64149999999999996</c:v>
+                </c:pt>
+                <c:pt idx="10">
+                  <c:v>0.63590000000000002</c:v>
+                </c:pt>
+                <c:pt idx="11">
+                  <c:v>0.63390000000000002</c:v>
+                </c:pt>
+                <c:pt idx="12">
+                  <c:v>0.63660000000000005</c:v>
+                </c:pt>
+                <c:pt idx="13">
+                  <c:v>0.63329999999999997</c:v>
+                </c:pt>
+                <c:pt idx="14">
+                  <c:v>0.65800000000000003</c:v>
+                </c:pt>
+              </c:numCache>
+            </c:numRef>
+          </c:val>
+          <c:smooth val="0"/>
+          <c:extLst>
+            <c:ext xmlns:c16="http://schemas.microsoft.com/office/drawing/2014/chart" uri="{C3380CC4-5D6E-409C-BE32-E72D297353CC}">
+              <c16:uniqueId val="{00000000-1092-4325-ADFE-FE68F679F414}"/>
+            </c:ext>
+          </c:extLst>
+        </c:ser>
+        <c:dLbls>
+          <c:showLegendKey val="0"/>
+          <c:showVal val="0"/>
+          <c:showCatName val="0"/>
+          <c:showSerName val="0"/>
+          <c:showPercent val="0"/>
+          <c:showBubbleSize val="0"/>
+        </c:dLbls>
+        <c:smooth val="0"/>
+        <c:axId val="98129872"/>
+        <c:axId val="98124048"/>
+      </c:lineChart>
+      <c:catAx>
+        <c:axId val="98129872"/>
+        <c:scaling>
+          <c:orientation val="minMax"/>
+        </c:scaling>
+        <c:delete val="0"/>
+        <c:axPos val="b"/>
+        <c:numFmt formatCode="General" sourceLinked="1"/>
+        <c:majorTickMark val="none"/>
+        <c:minorTickMark val="none"/>
+        <c:tickLblPos val="nextTo"/>
+        <c:spPr>
+          <a:noFill/>
+          <a:ln w="9525" cap="flat" cmpd="sng" algn="ctr">
+            <a:solidFill>
+              <a:schemeClr val="tx1">
+                <a:lumMod val="15000"/>
+                <a:lumOff val="85000"/>
+              </a:schemeClr>
+            </a:solidFill>
+            <a:round/>
+          </a:ln>
+          <a:effectLst/>
+        </c:spPr>
+        <c:txPr>
+          <a:bodyPr rot="0" spcFirstLastPara="1" vertOverflow="ellipsis" wrap="square" anchor="ctr" anchorCtr="1"/>
+          <a:lstStyle/>
+          <a:p>
+            <a:pPr>
+              <a:defRPr sz="900" b="0" i="0" u="none" strike="noStrike" kern="1200" baseline="0">
+                <a:solidFill>
+                  <a:schemeClr val="tx1">
+                    <a:lumMod val="65000"/>
+                    <a:lumOff val="35000"/>
+                  </a:schemeClr>
+                </a:solidFill>
+                <a:latin typeface="+mn-lt"/>
+                <a:ea typeface="+mn-ea"/>
+                <a:cs typeface="+mn-cs"/>
+              </a:defRPr>
+            </a:pPr>
+            <a:endParaRPr lang="en-US"/>
+          </a:p>
+        </c:txPr>
+        <c:crossAx val="98124048"/>
+        <c:crosses val="autoZero"/>
+        <c:auto val="1"/>
+        <c:lblAlgn val="ctr"/>
+        <c:lblOffset val="100"/>
+        <c:noMultiLvlLbl val="0"/>
+      </c:catAx>
+      <c:valAx>
+        <c:axId val="98124048"/>
+        <c:scaling>
+          <c:orientation val="minMax"/>
+        </c:scaling>
+        <c:delete val="0"/>
+        <c:axPos val="l"/>
+        <c:majorGridlines>
+          <c:spPr>
+            <a:ln w="9525" cap="flat" cmpd="sng" algn="ctr">
+              <a:solidFill>
+                <a:schemeClr val="tx1">
+                  <a:lumMod val="15000"/>
+                  <a:lumOff val="85000"/>
+                </a:schemeClr>
+              </a:solidFill>
+              <a:round/>
+            </a:ln>
+            <a:effectLst/>
+          </c:spPr>
+        </c:majorGridlines>
+        <c:numFmt formatCode="0.00%" sourceLinked="1"/>
+        <c:majorTickMark val="none"/>
+        <c:minorTickMark val="none"/>
+        <c:tickLblPos val="nextTo"/>
+        <c:spPr>
+          <a:noFill/>
+          <a:ln>
+            <a:noFill/>
+          </a:ln>
+          <a:effectLst/>
+        </c:spPr>
+        <c:txPr>
+          <a:bodyPr rot="-60000000" spcFirstLastPara="1" vertOverflow="ellipsis" vert="horz" wrap="square" anchor="ctr" anchorCtr="1"/>
+          <a:lstStyle/>
+          <a:p>
+            <a:pPr>
+              <a:defRPr sz="900" b="0" i="0" u="none" strike="noStrike" kern="1200" baseline="0">
+                <a:solidFill>
+                  <a:schemeClr val="tx1">
+                    <a:lumMod val="65000"/>
+                    <a:lumOff val="35000"/>
+                  </a:schemeClr>
+                </a:solidFill>
+                <a:latin typeface="+mn-lt"/>
+                <a:ea typeface="+mn-ea"/>
+                <a:cs typeface="+mn-cs"/>
+              </a:defRPr>
+            </a:pPr>
+            <a:endParaRPr lang="en-US"/>
+          </a:p>
+        </c:txPr>
+        <c:crossAx val="98129872"/>
+        <c:crosses val="autoZero"/>
+        <c:crossBetween val="between"/>
+      </c:valAx>
+      <c:spPr>
+        <a:noFill/>
+        <a:ln>
+          <a:noFill/>
+        </a:ln>
+        <a:effectLst/>
+      </c:spPr>
+    </c:plotArea>
+    <c:plotVisOnly val="1"/>
+    <c:dispBlanksAs val="gap"/>
+    <c:extLst>
+      <c:ext xmlns:c16r3="http://schemas.microsoft.com/office/drawing/2017/03/chart" uri="{56B9EC1D-385E-4148-901F-78D8002777C0}">
+        <c16r3:dataDisplayOptions16>
+          <c16r3:dispNaAsBlank val="1"/>
+        </c16r3:dataDisplayOptions16>
+      </c:ext>
+    </c:extLst>
+    <c:showDLblsOverMax val="0"/>
+  </c:chart>
+  <c:spPr>
+    <a:solidFill>
+      <a:schemeClr val="bg1"/>
+    </a:solidFill>
+    <a:ln w="9525" cap="flat" cmpd="sng" algn="ctr">
+      <a:solidFill>
+        <a:schemeClr val="tx1">
+          <a:lumMod val="15000"/>
+          <a:lumOff val="85000"/>
+        </a:schemeClr>
+      </a:solidFill>
+      <a:round/>
+    </a:ln>
+    <a:effectLst/>
+  </c:spPr>
+  <c:txPr>
+    <a:bodyPr/>
+    <a:lstStyle/>
+    <a:p>
+      <a:pPr>
+        <a:defRPr/>
+      </a:pPr>
+      <a:endParaRPr lang="en-US"/>
+    </a:p>
+  </c:txPr>
+  <c:externalData r:id="rId3">
+    <c:autoUpdate val="0"/>
+  </c:externalData>
+</c:chartSpace>
+</file>
+
+<file path=word/charts/chart4.xml><?xml version="1.0" encoding="utf-8"?>
+<c:chartSpace xmlns:c="http://schemas.openxmlformats.org/drawingml/2006/chart" xmlns:a="http://schemas.openxmlformats.org/drawingml/2006/main" xmlns:r="http://schemas.openxmlformats.org/officeDocument/2006/relationships" xmlns:c16r2="http://schemas.microsoft.com/office/drawing/2015/06/chart">
+  <c:date1904 val="0"/>
+  <c:lang val="en-US"/>
+  <c:roundedCorners val="0"/>
+  <mc:AlternateContent xmlns:mc="http://schemas.openxmlformats.org/markup-compatibility/2006">
+    <mc:Choice xmlns:c14="http://schemas.microsoft.com/office/drawing/2007/8/2/chart" Requires="c14">
+      <c14:style val="102"/>
+    </mc:Choice>
+    <mc:Fallback>
+      <c:style val="2"/>
+    </mc:Fallback>
+  </mc:AlternateContent>
+  <c:chart>
+    <c:title>
+      <c:tx>
+        <c:rich>
+          <a:bodyPr rot="0" spcFirstLastPara="1" vertOverflow="ellipsis" vert="horz" wrap="square" anchor="ctr" anchorCtr="1"/>
+          <a:lstStyle/>
+          <a:p>
+            <a:pPr>
+              <a:defRPr sz="1400" b="0" i="0" u="none" strike="noStrike" kern="1200" spc="0" baseline="0">
+                <a:solidFill>
+                  <a:schemeClr val="tx1">
+                    <a:lumMod val="65000"/>
+                    <a:lumOff val="35000"/>
+                  </a:schemeClr>
+                </a:solidFill>
+                <a:latin typeface="+mn-lt"/>
+                <a:ea typeface="+mn-ea"/>
+                <a:cs typeface="+mn-cs"/>
+              </a:defRPr>
+            </a:pPr>
+            <a:r>
+              <a:rPr lang="en-CA" sz="1800" b="0" i="0" baseline="0">
+                <a:effectLst/>
+              </a:rPr>
+              <a:t>Price Percent Change Following a Random Date</a:t>
+            </a:r>
+          </a:p>
+        </c:rich>
+      </c:tx>
+      <c:overlay val="0"/>
+      <c:spPr>
+        <a:noFill/>
+        <a:ln>
+          <a:noFill/>
+        </a:ln>
+        <a:effectLst/>
+      </c:spPr>
+      <c:txPr>
+        <a:bodyPr rot="0" spcFirstLastPara="1" vertOverflow="ellipsis" vert="horz" wrap="square" anchor="ctr" anchorCtr="1"/>
+        <a:lstStyle/>
+        <a:p>
+          <a:pPr>
+            <a:defRPr sz="1400" b="0" i="0" u="none" strike="noStrike" kern="1200" spc="0" baseline="0">
+              <a:solidFill>
+                <a:schemeClr val="tx1">
+                  <a:lumMod val="65000"/>
+                  <a:lumOff val="35000"/>
+                </a:schemeClr>
+              </a:solidFill>
+              <a:latin typeface="+mn-lt"/>
+              <a:ea typeface="+mn-ea"/>
+              <a:cs typeface="+mn-cs"/>
+            </a:defRPr>
+          </a:pPr>
+          <a:endParaRPr lang="en-US"/>
+        </a:p>
+      </c:txPr>
+    </c:title>
+    <c:autoTitleDeleted val="0"/>
+    <c:plotArea>
+      <c:layout/>
+      <c:lineChart>
+        <c:grouping val="standard"/>
+        <c:varyColors val="0"/>
+        <c:ser>
+          <c:idx val="0"/>
+          <c:order val="0"/>
+          <c:spPr>
+            <a:ln w="28575" cap="rnd">
+              <a:solidFill>
+                <a:schemeClr val="accent1"/>
+              </a:solidFill>
+              <a:round/>
+            </a:ln>
+            <a:effectLst/>
+          </c:spPr>
+          <c:marker>
+            <c:symbol val="none"/>
+          </c:marker>
+          <c:cat>
+            <c:strRef>
+              <c:f>baseline!$A$79740:$O$79740</c:f>
+              <c:strCache>
+                <c:ptCount val="15"/>
+                <c:pt idx="0">
+                  <c:v>Day 1</c:v>
+                </c:pt>
+                <c:pt idx="1">
+                  <c:v>Day 2</c:v>
+                </c:pt>
+                <c:pt idx="2">
+                  <c:v>Day 3</c:v>
+                </c:pt>
+                <c:pt idx="3">
+                  <c:v>Day 4</c:v>
+                </c:pt>
+                <c:pt idx="4">
+                  <c:v>Day 5</c:v>
+                </c:pt>
+                <c:pt idx="5">
+                  <c:v>Day 6</c:v>
+                </c:pt>
+                <c:pt idx="6">
+                  <c:v>Day 7</c:v>
+                </c:pt>
+                <c:pt idx="7">
+                  <c:v>Day 8</c:v>
+                </c:pt>
+                <c:pt idx="8">
+                  <c:v>Day 9</c:v>
+                </c:pt>
+                <c:pt idx="9">
+                  <c:v>Day 10</c:v>
+                </c:pt>
+                <c:pt idx="10">
+                  <c:v>Day 15</c:v>
+                </c:pt>
+                <c:pt idx="11">
+                  <c:v>Day 20</c:v>
+                </c:pt>
+                <c:pt idx="12">
+                  <c:v>Day 25</c:v>
+                </c:pt>
+                <c:pt idx="13">
+                  <c:v>Day 30</c:v>
+                </c:pt>
+                <c:pt idx="14">
+                  <c:v>Average % change</c:v>
+                </c:pt>
+              </c:strCache>
+            </c:strRef>
+          </c:cat>
+          <c:val>
+            <c:numRef>
+              <c:f>baseline!$A$79741:$O$79741</c:f>
+              <c:numCache>
+                <c:formatCode>0.00%</c:formatCode>
+                <c:ptCount val="15"/>
+                <c:pt idx="0">
+                  <c:v>5.1999999999999998E-3</c:v>
+                </c:pt>
+                <c:pt idx="1">
+                  <c:v>4.7999999999999996E-3</c:v>
+                </c:pt>
+                <c:pt idx="2">
+                  <c:v>5.3E-3</c:v>
+                </c:pt>
+                <c:pt idx="3">
+                  <c:v>5.7000000000000002E-3</c:v>
+                </c:pt>
+                <c:pt idx="4">
+                  <c:v>6.4000000000000003E-3</c:v>
+                </c:pt>
+                <c:pt idx="5">
+                  <c:v>7.6E-3</c:v>
+                </c:pt>
+                <c:pt idx="6">
+                  <c:v>6.8999999999999999E-3</c:v>
+                </c:pt>
+                <c:pt idx="7">
+                  <c:v>7.1999999999999998E-3</c:v>
+                </c:pt>
+                <c:pt idx="8">
+                  <c:v>7.0000000000000001E-3</c:v>
+                </c:pt>
+                <c:pt idx="9">
+                  <c:v>7.7000000000000002E-3</c:v>
+                </c:pt>
+                <c:pt idx="10">
+                  <c:v>7.4999999999999997E-3</c:v>
+                </c:pt>
+                <c:pt idx="11">
+                  <c:v>7.1999999999999998E-3</c:v>
+                </c:pt>
+                <c:pt idx="12">
+                  <c:v>8.3999999999999995E-3</c:v>
+                </c:pt>
+                <c:pt idx="13">
+                  <c:v>9.1000000000000004E-3</c:v>
+                </c:pt>
+                <c:pt idx="14">
+                  <c:v>6.8999999999999999E-3</c:v>
+                </c:pt>
+              </c:numCache>
+            </c:numRef>
+          </c:val>
+          <c:smooth val="0"/>
+          <c:extLst>
+            <c:ext xmlns:c16="http://schemas.microsoft.com/office/drawing/2014/chart" uri="{C3380CC4-5D6E-409C-BE32-E72D297353CC}">
+              <c16:uniqueId val="{00000000-1DDC-4EA6-9C0F-B71C17E9730D}"/>
+            </c:ext>
+          </c:extLst>
+        </c:ser>
+        <c:dLbls>
+          <c:showLegendKey val="0"/>
+          <c:showVal val="0"/>
+          <c:showCatName val="0"/>
+          <c:showSerName val="0"/>
+          <c:showPercent val="0"/>
+          <c:showBubbleSize val="0"/>
+        </c:dLbls>
+        <c:smooth val="0"/>
+        <c:axId val="98801312"/>
+        <c:axId val="98801728"/>
+      </c:lineChart>
+      <c:catAx>
+        <c:axId val="98801312"/>
+        <c:scaling>
+          <c:orientation val="minMax"/>
+        </c:scaling>
+        <c:delete val="0"/>
+        <c:axPos val="b"/>
+        <c:numFmt formatCode="General" sourceLinked="1"/>
+        <c:majorTickMark val="none"/>
+        <c:minorTickMark val="none"/>
+        <c:tickLblPos val="nextTo"/>
+        <c:spPr>
+          <a:noFill/>
+          <a:ln w="9525" cap="flat" cmpd="sng" algn="ctr">
+            <a:solidFill>
+              <a:schemeClr val="tx1">
+                <a:lumMod val="15000"/>
+                <a:lumOff val="85000"/>
+              </a:schemeClr>
+            </a:solidFill>
+            <a:round/>
+          </a:ln>
+          <a:effectLst/>
+        </c:spPr>
+        <c:txPr>
+          <a:bodyPr rot="-60000000" spcFirstLastPara="1" vertOverflow="ellipsis" vert="horz" wrap="square" anchor="ctr" anchorCtr="1"/>
+          <a:lstStyle/>
+          <a:p>
+            <a:pPr>
+              <a:defRPr sz="900" b="0" i="0" u="none" strike="noStrike" kern="1200" baseline="0">
+                <a:solidFill>
+                  <a:schemeClr val="tx1">
+                    <a:lumMod val="65000"/>
+                    <a:lumOff val="35000"/>
+                  </a:schemeClr>
+                </a:solidFill>
+                <a:latin typeface="+mn-lt"/>
+                <a:ea typeface="+mn-ea"/>
+                <a:cs typeface="+mn-cs"/>
+              </a:defRPr>
+            </a:pPr>
+            <a:endParaRPr lang="en-US"/>
+          </a:p>
+        </c:txPr>
+        <c:crossAx val="98801728"/>
+        <c:crosses val="autoZero"/>
+        <c:auto val="1"/>
+        <c:lblAlgn val="ctr"/>
+        <c:lblOffset val="100"/>
+        <c:noMultiLvlLbl val="0"/>
+      </c:catAx>
+      <c:valAx>
+        <c:axId val="98801728"/>
+        <c:scaling>
+          <c:orientation val="minMax"/>
+        </c:scaling>
+        <c:delete val="0"/>
+        <c:axPos val="l"/>
+        <c:majorGridlines>
+          <c:spPr>
+            <a:ln w="9525" cap="flat" cmpd="sng" algn="ctr">
+              <a:solidFill>
+                <a:schemeClr val="tx1">
+                  <a:lumMod val="15000"/>
+                  <a:lumOff val="85000"/>
+                </a:schemeClr>
+              </a:solidFill>
+              <a:round/>
+            </a:ln>
+            <a:effectLst/>
+          </c:spPr>
+        </c:majorGridlines>
+        <c:numFmt formatCode="0.00%" sourceLinked="1"/>
+        <c:majorTickMark val="none"/>
+        <c:minorTickMark val="none"/>
+        <c:tickLblPos val="nextTo"/>
+        <c:spPr>
+          <a:noFill/>
+          <a:ln>
+            <a:noFill/>
+          </a:ln>
+          <a:effectLst/>
+        </c:spPr>
+        <c:txPr>
+          <a:bodyPr rot="-60000000" spcFirstLastPara="1" vertOverflow="ellipsis" vert="horz" wrap="square" anchor="ctr" anchorCtr="1"/>
+          <a:lstStyle/>
+          <a:p>
+            <a:pPr>
+              <a:defRPr sz="900" b="0" i="0" u="none" strike="noStrike" kern="1200" baseline="0">
+                <a:solidFill>
+                  <a:schemeClr val="tx1">
+                    <a:lumMod val="65000"/>
+                    <a:lumOff val="35000"/>
+                  </a:schemeClr>
+                </a:solidFill>
+                <a:latin typeface="+mn-lt"/>
+                <a:ea typeface="+mn-ea"/>
+                <a:cs typeface="+mn-cs"/>
+              </a:defRPr>
+            </a:pPr>
+            <a:endParaRPr lang="en-US"/>
+          </a:p>
+        </c:txPr>
+        <c:crossAx val="98801312"/>
+        <c:crosses val="autoZero"/>
+        <c:crossBetween val="between"/>
+      </c:valAx>
+      <c:spPr>
+        <a:noFill/>
+        <a:ln>
+          <a:noFill/>
+        </a:ln>
+        <a:effectLst/>
+      </c:spPr>
+    </c:plotArea>
+    <c:plotVisOnly val="1"/>
+    <c:dispBlanksAs val="gap"/>
+    <c:extLst>
+      <c:ext xmlns:c16r3="http://schemas.microsoft.com/office/drawing/2017/03/chart" uri="{56B9EC1D-385E-4148-901F-78D8002777C0}">
+        <c16r3:dataDisplayOptions16>
+          <c16r3:dispNaAsBlank val="1"/>
+        </c16r3:dataDisplayOptions16>
+      </c:ext>
+    </c:extLst>
+    <c:showDLblsOverMax val="0"/>
+  </c:chart>
+  <c:spPr>
+    <a:solidFill>
+      <a:schemeClr val="bg1"/>
+    </a:solidFill>
+    <a:ln w="9525" cap="flat" cmpd="sng" algn="ctr">
+      <a:solidFill>
+        <a:schemeClr val="tx1">
+          <a:lumMod val="15000"/>
+          <a:lumOff val="85000"/>
+        </a:schemeClr>
+      </a:solidFill>
+      <a:round/>
+    </a:ln>
+    <a:effectLst/>
+  </c:spPr>
+  <c:txPr>
+    <a:bodyPr/>
+    <a:lstStyle/>
+    <a:p>
+      <a:pPr>
+        <a:defRPr/>
+      </a:pPr>
+      <a:endParaRPr lang="en-US"/>
+    </a:p>
+  </c:txPr>
+  <c:externalData r:id="rId3">
+    <c:autoUpdate val="0"/>
+  </c:externalData>
+</c:chartSpace>
+</file>
+
 <file path=word/charts/colors1.xml><?xml version="1.0" encoding="utf-8"?>
 <cs:colorStyle xmlns:cs="http://schemas.microsoft.com/office/drawing/2012/chartStyle" xmlns:a="http://schemas.openxmlformats.org/drawingml/2006/main" meth="cycle" id="10">
   <a:schemeClr val="accent1"/>
@@ -1326,6 +2130,86 @@
 </cs:colorStyle>
 </file>
 
+<file path=word/charts/colors3.xml><?xml version="1.0" encoding="utf-8"?>
+<cs:colorStyle xmlns:cs="http://schemas.microsoft.com/office/drawing/2012/chartStyle" xmlns:a="http://schemas.openxmlformats.org/drawingml/2006/main" meth="cycle" id="10">
+  <a:schemeClr val="accent1"/>
+  <a:schemeClr val="accent2"/>
+  <a:schemeClr val="accent3"/>
+  <a:schemeClr val="accent4"/>
+  <a:schemeClr val="accent5"/>
+  <a:schemeClr val="accent6"/>
+  <cs:variation/>
+  <cs:variation>
+    <a:lumMod val="60000"/>
+  </cs:variation>
+  <cs:variation>
+    <a:lumMod val="80000"/>
+    <a:lumOff val="20000"/>
+  </cs:variation>
+  <cs:variation>
+    <a:lumMod val="80000"/>
+  </cs:variation>
+  <cs:variation>
+    <a:lumMod val="60000"/>
+    <a:lumOff val="40000"/>
+  </cs:variation>
+  <cs:variation>
+    <a:lumMod val="50000"/>
+  </cs:variation>
+  <cs:variation>
+    <a:lumMod val="70000"/>
+    <a:lumOff val="30000"/>
+  </cs:variation>
+  <cs:variation>
+    <a:lumMod val="70000"/>
+  </cs:variation>
+  <cs:variation>
+    <a:lumMod val="50000"/>
+    <a:lumOff val="50000"/>
+  </cs:variation>
+</cs:colorStyle>
+</file>
+
+<file path=word/charts/colors4.xml><?xml version="1.0" encoding="utf-8"?>
+<cs:colorStyle xmlns:cs="http://schemas.microsoft.com/office/drawing/2012/chartStyle" xmlns:a="http://schemas.openxmlformats.org/drawingml/2006/main" meth="cycle" id="10">
+  <a:schemeClr val="accent1"/>
+  <a:schemeClr val="accent2"/>
+  <a:schemeClr val="accent3"/>
+  <a:schemeClr val="accent4"/>
+  <a:schemeClr val="accent5"/>
+  <a:schemeClr val="accent6"/>
+  <cs:variation/>
+  <cs:variation>
+    <a:lumMod val="60000"/>
+  </cs:variation>
+  <cs:variation>
+    <a:lumMod val="80000"/>
+    <a:lumOff val="20000"/>
+  </cs:variation>
+  <cs:variation>
+    <a:lumMod val="80000"/>
+  </cs:variation>
+  <cs:variation>
+    <a:lumMod val="60000"/>
+    <a:lumOff val="40000"/>
+  </cs:variation>
+  <cs:variation>
+    <a:lumMod val="50000"/>
+  </cs:variation>
+  <cs:variation>
+    <a:lumMod val="70000"/>
+    <a:lumOff val="30000"/>
+  </cs:variation>
+  <cs:variation>
+    <a:lumMod val="70000"/>
+  </cs:variation>
+  <cs:variation>
+    <a:lumMod val="50000"/>
+    <a:lumOff val="50000"/>
+  </cs:variation>
+</cs:colorStyle>
+</file>
+
 <file path=word/charts/style1.xml><?xml version="1.0" encoding="utf-8"?>
 <cs:chartStyle xmlns:cs="http://schemas.microsoft.com/office/drawing/2012/chartStyle" xmlns:a="http://schemas.openxmlformats.org/drawingml/2006/main" id="227">
   <cs:axisTitle>
@@ -1843,6 +2727,1038 @@
 </file>
 
 <file path=word/charts/style2.xml><?xml version="1.0" encoding="utf-8"?>
+<cs:chartStyle xmlns:cs="http://schemas.microsoft.com/office/drawing/2012/chartStyle" xmlns:a="http://schemas.openxmlformats.org/drawingml/2006/main" id="227">
+  <cs:axisTitle>
+    <cs:lnRef idx="0"/>
+    <cs:fillRef idx="0"/>
+    <cs:effectRef idx="0"/>
+    <cs:fontRef idx="minor">
+      <a:schemeClr val="tx1">
+        <a:lumMod val="65000"/>
+        <a:lumOff val="35000"/>
+      </a:schemeClr>
+    </cs:fontRef>
+    <cs:defRPr sz="1000" kern="1200"/>
+  </cs:axisTitle>
+  <cs:categoryAxis>
+    <cs:lnRef idx="0"/>
+    <cs:fillRef idx="0"/>
+    <cs:effectRef idx="0"/>
+    <cs:fontRef idx="minor">
+      <a:schemeClr val="tx1">
+        <a:lumMod val="65000"/>
+        <a:lumOff val="35000"/>
+      </a:schemeClr>
+    </cs:fontRef>
+    <cs:spPr>
+      <a:ln w="9525" cap="flat" cmpd="sng" algn="ctr">
+        <a:solidFill>
+          <a:schemeClr val="tx1">
+            <a:lumMod val="15000"/>
+            <a:lumOff val="85000"/>
+          </a:schemeClr>
+        </a:solidFill>
+        <a:round/>
+      </a:ln>
+    </cs:spPr>
+    <cs:defRPr sz="900" kern="1200"/>
+  </cs:categoryAxis>
+  <cs:chartArea mods="allowNoFillOverride allowNoLineOverride">
+    <cs:lnRef idx="0"/>
+    <cs:fillRef idx="0"/>
+    <cs:effectRef idx="0"/>
+    <cs:fontRef idx="minor">
+      <a:schemeClr val="tx1"/>
+    </cs:fontRef>
+    <cs:spPr>
+      <a:solidFill>
+        <a:schemeClr val="bg1"/>
+      </a:solidFill>
+      <a:ln w="9525" cap="flat" cmpd="sng" algn="ctr">
+        <a:solidFill>
+          <a:schemeClr val="tx1">
+            <a:lumMod val="15000"/>
+            <a:lumOff val="85000"/>
+          </a:schemeClr>
+        </a:solidFill>
+        <a:round/>
+      </a:ln>
+    </cs:spPr>
+    <cs:defRPr sz="1000" kern="1200"/>
+  </cs:chartArea>
+  <cs:dataLabel>
+    <cs:lnRef idx="0"/>
+    <cs:fillRef idx="0"/>
+    <cs:effectRef idx="0"/>
+    <cs:fontRef idx="minor">
+      <a:schemeClr val="tx1">
+        <a:lumMod val="75000"/>
+        <a:lumOff val="25000"/>
+      </a:schemeClr>
+    </cs:fontRef>
+    <cs:defRPr sz="900" kern="1200"/>
+  </cs:dataLabel>
+  <cs:dataLabelCallout>
+    <cs:lnRef idx="0"/>
+    <cs:fillRef idx="0"/>
+    <cs:effectRef idx="0"/>
+    <cs:fontRef idx="minor">
+      <a:schemeClr val="dk1">
+        <a:lumMod val="65000"/>
+        <a:lumOff val="35000"/>
+      </a:schemeClr>
+    </cs:fontRef>
+    <cs:spPr>
+      <a:solidFill>
+        <a:schemeClr val="lt1"/>
+      </a:solidFill>
+      <a:ln>
+        <a:solidFill>
+          <a:schemeClr val="dk1">
+            <a:lumMod val="25000"/>
+            <a:lumOff val="75000"/>
+          </a:schemeClr>
+        </a:solidFill>
+      </a:ln>
+    </cs:spPr>
+    <cs:defRPr sz="900" kern="1200"/>
+    <cs:bodyPr rot="0" spcFirstLastPara="1" vertOverflow="clip" horzOverflow="clip" vert="horz" wrap="square" lIns="36576" tIns="18288" rIns="36576" bIns="18288" anchor="ctr" anchorCtr="1">
+      <a:spAutoFit/>
+    </cs:bodyPr>
+  </cs:dataLabelCallout>
+  <cs:dataPoint>
+    <cs:lnRef idx="0"/>
+    <cs:fillRef idx="1">
+      <cs:styleClr val="auto"/>
+    </cs:fillRef>
+    <cs:effectRef idx="0"/>
+    <cs:fontRef idx="minor">
+      <a:schemeClr val="tx1"/>
+    </cs:fontRef>
+    <cs:spPr>
+      <a:solidFill>
+        <a:schemeClr val="phClr"/>
+      </a:solidFill>
+    </cs:spPr>
+  </cs:dataPoint>
+  <cs:dataPoint3D>
+    <cs:lnRef idx="0"/>
+    <cs:fillRef idx="1">
+      <cs:styleClr val="auto"/>
+    </cs:fillRef>
+    <cs:effectRef idx="0"/>
+    <cs:fontRef idx="minor">
+      <a:schemeClr val="tx1"/>
+    </cs:fontRef>
+    <cs:spPr>
+      <a:solidFill>
+        <a:schemeClr val="phClr"/>
+      </a:solidFill>
+    </cs:spPr>
+  </cs:dataPoint3D>
+  <cs:dataPointLine>
+    <cs:lnRef idx="0">
+      <cs:styleClr val="auto"/>
+    </cs:lnRef>
+    <cs:fillRef idx="1"/>
+    <cs:effectRef idx="0"/>
+    <cs:fontRef idx="minor">
+      <a:schemeClr val="tx1"/>
+    </cs:fontRef>
+    <cs:spPr>
+      <a:ln w="28575" cap="rnd">
+        <a:solidFill>
+          <a:schemeClr val="phClr"/>
+        </a:solidFill>
+        <a:round/>
+      </a:ln>
+    </cs:spPr>
+  </cs:dataPointLine>
+  <cs:dataPointMarker>
+    <cs:lnRef idx="0">
+      <cs:styleClr val="auto"/>
+    </cs:lnRef>
+    <cs:fillRef idx="1">
+      <cs:styleClr val="auto"/>
+    </cs:fillRef>
+    <cs:effectRef idx="0"/>
+    <cs:fontRef idx="minor">
+      <a:schemeClr val="tx1"/>
+    </cs:fontRef>
+    <cs:spPr>
+      <a:solidFill>
+        <a:schemeClr val="phClr"/>
+      </a:solidFill>
+      <a:ln w="9525">
+        <a:solidFill>
+          <a:schemeClr val="phClr"/>
+        </a:solidFill>
+      </a:ln>
+    </cs:spPr>
+  </cs:dataPointMarker>
+  <cs:dataPointMarkerLayout symbol="circle" size="5"/>
+  <cs:dataPointWireframe>
+    <cs:lnRef idx="0">
+      <cs:styleClr val="auto"/>
+    </cs:lnRef>
+    <cs:fillRef idx="1"/>
+    <cs:effectRef idx="0"/>
+    <cs:fontRef idx="minor">
+      <a:schemeClr val="tx1"/>
+    </cs:fontRef>
+    <cs:spPr>
+      <a:ln w="9525" cap="rnd">
+        <a:solidFill>
+          <a:schemeClr val="phClr"/>
+        </a:solidFill>
+        <a:round/>
+      </a:ln>
+    </cs:spPr>
+  </cs:dataPointWireframe>
+  <cs:dataTable>
+    <cs:lnRef idx="0"/>
+    <cs:fillRef idx="0"/>
+    <cs:effectRef idx="0"/>
+    <cs:fontRef idx="minor">
+      <a:schemeClr val="tx1">
+        <a:lumMod val="65000"/>
+        <a:lumOff val="35000"/>
+      </a:schemeClr>
+    </cs:fontRef>
+    <cs:spPr>
+      <a:noFill/>
+      <a:ln w="9525" cap="flat" cmpd="sng" algn="ctr">
+        <a:solidFill>
+          <a:schemeClr val="tx1">
+            <a:lumMod val="15000"/>
+            <a:lumOff val="85000"/>
+          </a:schemeClr>
+        </a:solidFill>
+        <a:round/>
+      </a:ln>
+    </cs:spPr>
+    <cs:defRPr sz="900" kern="1200"/>
+  </cs:dataTable>
+  <cs:downBar>
+    <cs:lnRef idx="0"/>
+    <cs:fillRef idx="0"/>
+    <cs:effectRef idx="0"/>
+    <cs:fontRef idx="minor">
+      <a:schemeClr val="dk1"/>
+    </cs:fontRef>
+    <cs:spPr>
+      <a:solidFill>
+        <a:schemeClr val="dk1">
+          <a:lumMod val="65000"/>
+          <a:lumOff val="35000"/>
+        </a:schemeClr>
+      </a:solidFill>
+      <a:ln w="9525">
+        <a:solidFill>
+          <a:schemeClr val="tx1">
+            <a:lumMod val="65000"/>
+            <a:lumOff val="35000"/>
+          </a:schemeClr>
+        </a:solidFill>
+      </a:ln>
+    </cs:spPr>
+  </cs:downBar>
+  <cs:dropLine>
+    <cs:lnRef idx="0"/>
+    <cs:fillRef idx="0"/>
+    <cs:effectRef idx="0"/>
+    <cs:fontRef idx="minor">
+      <a:schemeClr val="tx1"/>
+    </cs:fontRef>
+    <cs:spPr>
+      <a:ln w="9525" cap="flat" cmpd="sng" algn="ctr">
+        <a:solidFill>
+          <a:schemeClr val="tx1">
+            <a:lumMod val="35000"/>
+            <a:lumOff val="65000"/>
+          </a:schemeClr>
+        </a:solidFill>
+        <a:round/>
+      </a:ln>
+    </cs:spPr>
+  </cs:dropLine>
+  <cs:errorBar>
+    <cs:lnRef idx="0"/>
+    <cs:fillRef idx="0"/>
+    <cs:effectRef idx="0"/>
+    <cs:fontRef idx="minor">
+      <a:schemeClr val="tx1"/>
+    </cs:fontRef>
+    <cs:spPr>
+      <a:ln w="9525" cap="flat" cmpd="sng" algn="ctr">
+        <a:solidFill>
+          <a:schemeClr val="tx1">
+            <a:lumMod val="65000"/>
+            <a:lumOff val="35000"/>
+          </a:schemeClr>
+        </a:solidFill>
+        <a:round/>
+      </a:ln>
+    </cs:spPr>
+  </cs:errorBar>
+  <cs:floor>
+    <cs:lnRef idx="0"/>
+    <cs:fillRef idx="0"/>
+    <cs:effectRef idx="0"/>
+    <cs:fontRef idx="minor">
+      <a:schemeClr val="tx1"/>
+    </cs:fontRef>
+    <cs:spPr>
+      <a:noFill/>
+      <a:ln>
+        <a:noFill/>
+      </a:ln>
+    </cs:spPr>
+  </cs:floor>
+  <cs:gridlineMajor>
+    <cs:lnRef idx="0"/>
+    <cs:fillRef idx="0"/>
+    <cs:effectRef idx="0"/>
+    <cs:fontRef idx="minor">
+      <a:schemeClr val="tx1"/>
+    </cs:fontRef>
+    <cs:spPr>
+      <a:ln w="9525" cap="flat" cmpd="sng" algn="ctr">
+        <a:solidFill>
+          <a:schemeClr val="tx1">
+            <a:lumMod val="15000"/>
+            <a:lumOff val="85000"/>
+          </a:schemeClr>
+        </a:solidFill>
+        <a:round/>
+      </a:ln>
+    </cs:spPr>
+  </cs:gridlineMajor>
+  <cs:gridlineMinor>
+    <cs:lnRef idx="0"/>
+    <cs:fillRef idx="0"/>
+    <cs:effectRef idx="0"/>
+    <cs:fontRef idx="minor">
+      <a:schemeClr val="tx1"/>
+    </cs:fontRef>
+    <cs:spPr>
+      <a:ln w="9525" cap="flat" cmpd="sng" algn="ctr">
+        <a:solidFill>
+          <a:schemeClr val="tx1">
+            <a:lumMod val="5000"/>
+            <a:lumOff val="95000"/>
+          </a:schemeClr>
+        </a:solidFill>
+        <a:round/>
+      </a:ln>
+    </cs:spPr>
+  </cs:gridlineMinor>
+  <cs:hiLoLine>
+    <cs:lnRef idx="0"/>
+    <cs:fillRef idx="0"/>
+    <cs:effectRef idx="0"/>
+    <cs:fontRef idx="minor">
+      <a:schemeClr val="tx1"/>
+    </cs:fontRef>
+    <cs:spPr>
+      <a:ln w="9525" cap="flat" cmpd="sng" algn="ctr">
+        <a:solidFill>
+          <a:schemeClr val="tx1">
+            <a:lumMod val="75000"/>
+            <a:lumOff val="25000"/>
+          </a:schemeClr>
+        </a:solidFill>
+        <a:round/>
+      </a:ln>
+    </cs:spPr>
+  </cs:hiLoLine>
+  <cs:leaderLine>
+    <cs:lnRef idx="0"/>
+    <cs:fillRef idx="0"/>
+    <cs:effectRef idx="0"/>
+    <cs:fontRef idx="minor">
+      <a:schemeClr val="tx1"/>
+    </cs:fontRef>
+    <cs:spPr>
+      <a:ln w="9525" cap="flat" cmpd="sng" algn="ctr">
+        <a:solidFill>
+          <a:schemeClr val="tx1">
+            <a:lumMod val="35000"/>
+            <a:lumOff val="65000"/>
+          </a:schemeClr>
+        </a:solidFill>
+        <a:round/>
+      </a:ln>
+    </cs:spPr>
+  </cs:leaderLine>
+  <cs:legend>
+    <cs:lnRef idx="0"/>
+    <cs:fillRef idx="0"/>
+    <cs:effectRef idx="0"/>
+    <cs:fontRef idx="minor">
+      <a:schemeClr val="tx1">
+        <a:lumMod val="65000"/>
+        <a:lumOff val="35000"/>
+      </a:schemeClr>
+    </cs:fontRef>
+    <cs:defRPr sz="900" kern="1200"/>
+  </cs:legend>
+  <cs:plotArea mods="allowNoFillOverride allowNoLineOverride">
+    <cs:lnRef idx="0"/>
+    <cs:fillRef idx="0"/>
+    <cs:effectRef idx="0"/>
+    <cs:fontRef idx="minor">
+      <a:schemeClr val="tx1"/>
+    </cs:fontRef>
+  </cs:plotArea>
+  <cs:plotArea3D mods="allowNoFillOverride allowNoLineOverride">
+    <cs:lnRef idx="0"/>
+    <cs:fillRef idx="0"/>
+    <cs:effectRef idx="0"/>
+    <cs:fontRef idx="minor">
+      <a:schemeClr val="tx1"/>
+    </cs:fontRef>
+  </cs:plotArea3D>
+  <cs:seriesAxis>
+    <cs:lnRef idx="0"/>
+    <cs:fillRef idx="0"/>
+    <cs:effectRef idx="0"/>
+    <cs:fontRef idx="minor">
+      <a:schemeClr val="tx1">
+        <a:lumMod val="65000"/>
+        <a:lumOff val="35000"/>
+      </a:schemeClr>
+    </cs:fontRef>
+    <cs:defRPr sz="900" kern="1200"/>
+  </cs:seriesAxis>
+  <cs:seriesLine>
+    <cs:lnRef idx="0"/>
+    <cs:fillRef idx="0"/>
+    <cs:effectRef idx="0"/>
+    <cs:fontRef idx="minor">
+      <a:schemeClr val="tx1"/>
+    </cs:fontRef>
+    <cs:spPr>
+      <a:ln w="9525" cap="flat" cmpd="sng" algn="ctr">
+        <a:solidFill>
+          <a:schemeClr val="tx1">
+            <a:lumMod val="35000"/>
+            <a:lumOff val="65000"/>
+          </a:schemeClr>
+        </a:solidFill>
+        <a:round/>
+      </a:ln>
+    </cs:spPr>
+  </cs:seriesLine>
+  <cs:title>
+    <cs:lnRef idx="0"/>
+    <cs:fillRef idx="0"/>
+    <cs:effectRef idx="0"/>
+    <cs:fontRef idx="minor">
+      <a:schemeClr val="tx1">
+        <a:lumMod val="65000"/>
+        <a:lumOff val="35000"/>
+      </a:schemeClr>
+    </cs:fontRef>
+    <cs:defRPr sz="1400" b="0" kern="1200" spc="0" baseline="0"/>
+  </cs:title>
+  <cs:trendline>
+    <cs:lnRef idx="0">
+      <cs:styleClr val="auto"/>
+    </cs:lnRef>
+    <cs:fillRef idx="0"/>
+    <cs:effectRef idx="0"/>
+    <cs:fontRef idx="minor">
+      <a:schemeClr val="tx1"/>
+    </cs:fontRef>
+    <cs:spPr>
+      <a:ln w="19050" cap="rnd">
+        <a:solidFill>
+          <a:schemeClr val="phClr"/>
+        </a:solidFill>
+        <a:prstDash val="sysDot"/>
+      </a:ln>
+    </cs:spPr>
+  </cs:trendline>
+  <cs:trendlineLabel>
+    <cs:lnRef idx="0"/>
+    <cs:fillRef idx="0"/>
+    <cs:effectRef idx="0"/>
+    <cs:fontRef idx="minor">
+      <a:schemeClr val="tx1">
+        <a:lumMod val="65000"/>
+        <a:lumOff val="35000"/>
+      </a:schemeClr>
+    </cs:fontRef>
+    <cs:defRPr sz="900" kern="1200"/>
+  </cs:trendlineLabel>
+  <cs:upBar>
+    <cs:lnRef idx="0"/>
+    <cs:fillRef idx="0"/>
+    <cs:effectRef idx="0"/>
+    <cs:fontRef idx="minor">
+      <a:schemeClr val="dk1"/>
+    </cs:fontRef>
+    <cs:spPr>
+      <a:solidFill>
+        <a:schemeClr val="lt1"/>
+      </a:solidFill>
+      <a:ln w="9525">
+        <a:solidFill>
+          <a:schemeClr val="tx1">
+            <a:lumMod val="15000"/>
+            <a:lumOff val="85000"/>
+          </a:schemeClr>
+        </a:solidFill>
+      </a:ln>
+    </cs:spPr>
+  </cs:upBar>
+  <cs:valueAxis>
+    <cs:lnRef idx="0"/>
+    <cs:fillRef idx="0"/>
+    <cs:effectRef idx="0"/>
+    <cs:fontRef idx="minor">
+      <a:schemeClr val="tx1">
+        <a:lumMod val="65000"/>
+        <a:lumOff val="35000"/>
+      </a:schemeClr>
+    </cs:fontRef>
+    <cs:defRPr sz="900" kern="1200"/>
+  </cs:valueAxis>
+  <cs:wall>
+    <cs:lnRef idx="0"/>
+    <cs:fillRef idx="0"/>
+    <cs:effectRef idx="0"/>
+    <cs:fontRef idx="minor">
+      <a:schemeClr val="tx1"/>
+    </cs:fontRef>
+    <cs:spPr>
+      <a:noFill/>
+      <a:ln>
+        <a:noFill/>
+      </a:ln>
+    </cs:spPr>
+  </cs:wall>
+</cs:chartStyle>
+</file>
+
+<file path=word/charts/style3.xml><?xml version="1.0" encoding="utf-8"?>
+<cs:chartStyle xmlns:cs="http://schemas.microsoft.com/office/drawing/2012/chartStyle" xmlns:a="http://schemas.openxmlformats.org/drawingml/2006/main" id="227">
+  <cs:axisTitle>
+    <cs:lnRef idx="0"/>
+    <cs:fillRef idx="0"/>
+    <cs:effectRef idx="0"/>
+    <cs:fontRef idx="minor">
+      <a:schemeClr val="tx1">
+        <a:lumMod val="65000"/>
+        <a:lumOff val="35000"/>
+      </a:schemeClr>
+    </cs:fontRef>
+    <cs:defRPr sz="1000" kern="1200"/>
+  </cs:axisTitle>
+  <cs:categoryAxis>
+    <cs:lnRef idx="0"/>
+    <cs:fillRef idx="0"/>
+    <cs:effectRef idx="0"/>
+    <cs:fontRef idx="minor">
+      <a:schemeClr val="tx1">
+        <a:lumMod val="65000"/>
+        <a:lumOff val="35000"/>
+      </a:schemeClr>
+    </cs:fontRef>
+    <cs:spPr>
+      <a:ln w="9525" cap="flat" cmpd="sng" algn="ctr">
+        <a:solidFill>
+          <a:schemeClr val="tx1">
+            <a:lumMod val="15000"/>
+            <a:lumOff val="85000"/>
+          </a:schemeClr>
+        </a:solidFill>
+        <a:round/>
+      </a:ln>
+    </cs:spPr>
+    <cs:defRPr sz="900" kern="1200"/>
+  </cs:categoryAxis>
+  <cs:chartArea mods="allowNoFillOverride allowNoLineOverride">
+    <cs:lnRef idx="0"/>
+    <cs:fillRef idx="0"/>
+    <cs:effectRef idx="0"/>
+    <cs:fontRef idx="minor">
+      <a:schemeClr val="tx1"/>
+    </cs:fontRef>
+    <cs:spPr>
+      <a:solidFill>
+        <a:schemeClr val="bg1"/>
+      </a:solidFill>
+      <a:ln w="9525" cap="flat" cmpd="sng" algn="ctr">
+        <a:solidFill>
+          <a:schemeClr val="tx1">
+            <a:lumMod val="15000"/>
+            <a:lumOff val="85000"/>
+          </a:schemeClr>
+        </a:solidFill>
+        <a:round/>
+      </a:ln>
+    </cs:spPr>
+    <cs:defRPr sz="1000" kern="1200"/>
+  </cs:chartArea>
+  <cs:dataLabel>
+    <cs:lnRef idx="0"/>
+    <cs:fillRef idx="0"/>
+    <cs:effectRef idx="0"/>
+    <cs:fontRef idx="minor">
+      <a:schemeClr val="tx1">
+        <a:lumMod val="75000"/>
+        <a:lumOff val="25000"/>
+      </a:schemeClr>
+    </cs:fontRef>
+    <cs:defRPr sz="900" kern="1200"/>
+  </cs:dataLabel>
+  <cs:dataLabelCallout>
+    <cs:lnRef idx="0"/>
+    <cs:fillRef idx="0"/>
+    <cs:effectRef idx="0"/>
+    <cs:fontRef idx="minor">
+      <a:schemeClr val="dk1">
+        <a:lumMod val="65000"/>
+        <a:lumOff val="35000"/>
+      </a:schemeClr>
+    </cs:fontRef>
+    <cs:spPr>
+      <a:solidFill>
+        <a:schemeClr val="lt1"/>
+      </a:solidFill>
+      <a:ln>
+        <a:solidFill>
+          <a:schemeClr val="dk1">
+            <a:lumMod val="25000"/>
+            <a:lumOff val="75000"/>
+          </a:schemeClr>
+        </a:solidFill>
+      </a:ln>
+    </cs:spPr>
+    <cs:defRPr sz="900" kern="1200"/>
+    <cs:bodyPr rot="0" spcFirstLastPara="1" vertOverflow="clip" horzOverflow="clip" vert="horz" wrap="square" lIns="36576" tIns="18288" rIns="36576" bIns="18288" anchor="ctr" anchorCtr="1">
+      <a:spAutoFit/>
+    </cs:bodyPr>
+  </cs:dataLabelCallout>
+  <cs:dataPoint>
+    <cs:lnRef idx="0"/>
+    <cs:fillRef idx="1">
+      <cs:styleClr val="auto"/>
+    </cs:fillRef>
+    <cs:effectRef idx="0"/>
+    <cs:fontRef idx="minor">
+      <a:schemeClr val="tx1"/>
+    </cs:fontRef>
+    <cs:spPr>
+      <a:solidFill>
+        <a:schemeClr val="phClr"/>
+      </a:solidFill>
+    </cs:spPr>
+  </cs:dataPoint>
+  <cs:dataPoint3D>
+    <cs:lnRef idx="0"/>
+    <cs:fillRef idx="1">
+      <cs:styleClr val="auto"/>
+    </cs:fillRef>
+    <cs:effectRef idx="0"/>
+    <cs:fontRef idx="minor">
+      <a:schemeClr val="tx1"/>
+    </cs:fontRef>
+    <cs:spPr>
+      <a:solidFill>
+        <a:schemeClr val="phClr"/>
+      </a:solidFill>
+    </cs:spPr>
+  </cs:dataPoint3D>
+  <cs:dataPointLine>
+    <cs:lnRef idx="0">
+      <cs:styleClr val="auto"/>
+    </cs:lnRef>
+    <cs:fillRef idx="1"/>
+    <cs:effectRef idx="0"/>
+    <cs:fontRef idx="minor">
+      <a:schemeClr val="tx1"/>
+    </cs:fontRef>
+    <cs:spPr>
+      <a:ln w="28575" cap="rnd">
+        <a:solidFill>
+          <a:schemeClr val="phClr"/>
+        </a:solidFill>
+        <a:round/>
+      </a:ln>
+    </cs:spPr>
+  </cs:dataPointLine>
+  <cs:dataPointMarker>
+    <cs:lnRef idx="0">
+      <cs:styleClr val="auto"/>
+    </cs:lnRef>
+    <cs:fillRef idx="1">
+      <cs:styleClr val="auto"/>
+    </cs:fillRef>
+    <cs:effectRef idx="0"/>
+    <cs:fontRef idx="minor">
+      <a:schemeClr val="tx1"/>
+    </cs:fontRef>
+    <cs:spPr>
+      <a:solidFill>
+        <a:schemeClr val="phClr"/>
+      </a:solidFill>
+      <a:ln w="9525">
+        <a:solidFill>
+          <a:schemeClr val="phClr"/>
+        </a:solidFill>
+      </a:ln>
+    </cs:spPr>
+  </cs:dataPointMarker>
+  <cs:dataPointMarkerLayout symbol="circle" size="5"/>
+  <cs:dataPointWireframe>
+    <cs:lnRef idx="0">
+      <cs:styleClr val="auto"/>
+    </cs:lnRef>
+    <cs:fillRef idx="1"/>
+    <cs:effectRef idx="0"/>
+    <cs:fontRef idx="minor">
+      <a:schemeClr val="tx1"/>
+    </cs:fontRef>
+    <cs:spPr>
+      <a:ln w="9525" cap="rnd">
+        <a:solidFill>
+          <a:schemeClr val="phClr"/>
+        </a:solidFill>
+        <a:round/>
+      </a:ln>
+    </cs:spPr>
+  </cs:dataPointWireframe>
+  <cs:dataTable>
+    <cs:lnRef idx="0"/>
+    <cs:fillRef idx="0"/>
+    <cs:effectRef idx="0"/>
+    <cs:fontRef idx="minor">
+      <a:schemeClr val="tx1">
+        <a:lumMod val="65000"/>
+        <a:lumOff val="35000"/>
+      </a:schemeClr>
+    </cs:fontRef>
+    <cs:spPr>
+      <a:noFill/>
+      <a:ln w="9525" cap="flat" cmpd="sng" algn="ctr">
+        <a:solidFill>
+          <a:schemeClr val="tx1">
+            <a:lumMod val="15000"/>
+            <a:lumOff val="85000"/>
+          </a:schemeClr>
+        </a:solidFill>
+        <a:round/>
+      </a:ln>
+    </cs:spPr>
+    <cs:defRPr sz="900" kern="1200"/>
+  </cs:dataTable>
+  <cs:downBar>
+    <cs:lnRef idx="0"/>
+    <cs:fillRef idx="0"/>
+    <cs:effectRef idx="0"/>
+    <cs:fontRef idx="minor">
+      <a:schemeClr val="dk1"/>
+    </cs:fontRef>
+    <cs:spPr>
+      <a:solidFill>
+        <a:schemeClr val="dk1">
+          <a:lumMod val="65000"/>
+          <a:lumOff val="35000"/>
+        </a:schemeClr>
+      </a:solidFill>
+      <a:ln w="9525">
+        <a:solidFill>
+          <a:schemeClr val="tx1">
+            <a:lumMod val="65000"/>
+            <a:lumOff val="35000"/>
+          </a:schemeClr>
+        </a:solidFill>
+      </a:ln>
+    </cs:spPr>
+  </cs:downBar>
+  <cs:dropLine>
+    <cs:lnRef idx="0"/>
+    <cs:fillRef idx="0"/>
+    <cs:effectRef idx="0"/>
+    <cs:fontRef idx="minor">
+      <a:schemeClr val="tx1"/>
+    </cs:fontRef>
+    <cs:spPr>
+      <a:ln w="9525" cap="flat" cmpd="sng" algn="ctr">
+        <a:solidFill>
+          <a:schemeClr val="tx1">
+            <a:lumMod val="35000"/>
+            <a:lumOff val="65000"/>
+          </a:schemeClr>
+        </a:solidFill>
+        <a:round/>
+      </a:ln>
+    </cs:spPr>
+  </cs:dropLine>
+  <cs:errorBar>
+    <cs:lnRef idx="0"/>
+    <cs:fillRef idx="0"/>
+    <cs:effectRef idx="0"/>
+    <cs:fontRef idx="minor">
+      <a:schemeClr val="tx1"/>
+    </cs:fontRef>
+    <cs:spPr>
+      <a:ln w="9525" cap="flat" cmpd="sng" algn="ctr">
+        <a:solidFill>
+          <a:schemeClr val="tx1">
+            <a:lumMod val="65000"/>
+            <a:lumOff val="35000"/>
+          </a:schemeClr>
+        </a:solidFill>
+        <a:round/>
+      </a:ln>
+    </cs:spPr>
+  </cs:errorBar>
+  <cs:floor>
+    <cs:lnRef idx="0"/>
+    <cs:fillRef idx="0"/>
+    <cs:effectRef idx="0"/>
+    <cs:fontRef idx="minor">
+      <a:schemeClr val="tx1"/>
+    </cs:fontRef>
+    <cs:spPr>
+      <a:noFill/>
+      <a:ln>
+        <a:noFill/>
+      </a:ln>
+    </cs:spPr>
+  </cs:floor>
+  <cs:gridlineMajor>
+    <cs:lnRef idx="0"/>
+    <cs:fillRef idx="0"/>
+    <cs:effectRef idx="0"/>
+    <cs:fontRef idx="minor">
+      <a:schemeClr val="tx1"/>
+    </cs:fontRef>
+    <cs:spPr>
+      <a:ln w="9525" cap="flat" cmpd="sng" algn="ctr">
+        <a:solidFill>
+          <a:schemeClr val="tx1">
+            <a:lumMod val="15000"/>
+            <a:lumOff val="85000"/>
+          </a:schemeClr>
+        </a:solidFill>
+        <a:round/>
+      </a:ln>
+    </cs:spPr>
+  </cs:gridlineMajor>
+  <cs:gridlineMinor>
+    <cs:lnRef idx="0"/>
+    <cs:fillRef idx="0"/>
+    <cs:effectRef idx="0"/>
+    <cs:fontRef idx="minor">
+      <a:schemeClr val="tx1"/>
+    </cs:fontRef>
+    <cs:spPr>
+      <a:ln w="9525" cap="flat" cmpd="sng" algn="ctr">
+        <a:solidFill>
+          <a:schemeClr val="tx1">
+            <a:lumMod val="5000"/>
+            <a:lumOff val="95000"/>
+          </a:schemeClr>
+        </a:solidFill>
+        <a:round/>
+      </a:ln>
+    </cs:spPr>
+  </cs:gridlineMinor>
+  <cs:hiLoLine>
+    <cs:lnRef idx="0"/>
+    <cs:fillRef idx="0"/>
+    <cs:effectRef idx="0"/>
+    <cs:fontRef idx="minor">
+      <a:schemeClr val="tx1"/>
+    </cs:fontRef>
+    <cs:spPr>
+      <a:ln w="9525" cap="flat" cmpd="sng" algn="ctr">
+        <a:solidFill>
+          <a:schemeClr val="tx1">
+            <a:lumMod val="75000"/>
+            <a:lumOff val="25000"/>
+          </a:schemeClr>
+        </a:solidFill>
+        <a:round/>
+      </a:ln>
+    </cs:spPr>
+  </cs:hiLoLine>
+  <cs:leaderLine>
+    <cs:lnRef idx="0"/>
+    <cs:fillRef idx="0"/>
+    <cs:effectRef idx="0"/>
+    <cs:fontRef idx="minor">
+      <a:schemeClr val="tx1"/>
+    </cs:fontRef>
+    <cs:spPr>
+      <a:ln w="9525" cap="flat" cmpd="sng" algn="ctr">
+        <a:solidFill>
+          <a:schemeClr val="tx1">
+            <a:lumMod val="35000"/>
+            <a:lumOff val="65000"/>
+          </a:schemeClr>
+        </a:solidFill>
+        <a:round/>
+      </a:ln>
+    </cs:spPr>
+  </cs:leaderLine>
+  <cs:legend>
+    <cs:lnRef idx="0"/>
+    <cs:fillRef idx="0"/>
+    <cs:effectRef idx="0"/>
+    <cs:fontRef idx="minor">
+      <a:schemeClr val="tx1">
+        <a:lumMod val="65000"/>
+        <a:lumOff val="35000"/>
+      </a:schemeClr>
+    </cs:fontRef>
+    <cs:defRPr sz="900" kern="1200"/>
+  </cs:legend>
+  <cs:plotArea mods="allowNoFillOverride allowNoLineOverride">
+    <cs:lnRef idx="0"/>
+    <cs:fillRef idx="0"/>
+    <cs:effectRef idx="0"/>
+    <cs:fontRef idx="minor">
+      <a:schemeClr val="tx1"/>
+    </cs:fontRef>
+  </cs:plotArea>
+  <cs:plotArea3D mods="allowNoFillOverride allowNoLineOverride">
+    <cs:lnRef idx="0"/>
+    <cs:fillRef idx="0"/>
+    <cs:effectRef idx="0"/>
+    <cs:fontRef idx="minor">
+      <a:schemeClr val="tx1"/>
+    </cs:fontRef>
+  </cs:plotArea3D>
+  <cs:seriesAxis>
+    <cs:lnRef idx="0"/>
+    <cs:fillRef idx="0"/>
+    <cs:effectRef idx="0"/>
+    <cs:fontRef idx="minor">
+      <a:schemeClr val="tx1">
+        <a:lumMod val="65000"/>
+        <a:lumOff val="35000"/>
+      </a:schemeClr>
+    </cs:fontRef>
+    <cs:defRPr sz="900" kern="1200"/>
+  </cs:seriesAxis>
+  <cs:seriesLine>
+    <cs:lnRef idx="0"/>
+    <cs:fillRef idx="0"/>
+    <cs:effectRef idx="0"/>
+    <cs:fontRef idx="minor">
+      <a:schemeClr val="tx1"/>
+    </cs:fontRef>
+    <cs:spPr>
+      <a:ln w="9525" cap="flat" cmpd="sng" algn="ctr">
+        <a:solidFill>
+          <a:schemeClr val="tx1">
+            <a:lumMod val="35000"/>
+            <a:lumOff val="65000"/>
+          </a:schemeClr>
+        </a:solidFill>
+        <a:round/>
+      </a:ln>
+    </cs:spPr>
+  </cs:seriesLine>
+  <cs:title>
+    <cs:lnRef idx="0"/>
+    <cs:fillRef idx="0"/>
+    <cs:effectRef idx="0"/>
+    <cs:fontRef idx="minor">
+      <a:schemeClr val="tx1">
+        <a:lumMod val="65000"/>
+        <a:lumOff val="35000"/>
+      </a:schemeClr>
+    </cs:fontRef>
+    <cs:defRPr sz="1400" b="0" kern="1200" spc="0" baseline="0"/>
+  </cs:title>
+  <cs:trendline>
+    <cs:lnRef idx="0">
+      <cs:styleClr val="auto"/>
+    </cs:lnRef>
+    <cs:fillRef idx="0"/>
+    <cs:effectRef idx="0"/>
+    <cs:fontRef idx="minor">
+      <a:schemeClr val="tx1"/>
+    </cs:fontRef>
+    <cs:spPr>
+      <a:ln w="19050" cap="rnd">
+        <a:solidFill>
+          <a:schemeClr val="phClr"/>
+        </a:solidFill>
+        <a:prstDash val="sysDot"/>
+      </a:ln>
+    </cs:spPr>
+  </cs:trendline>
+  <cs:trendlineLabel>
+    <cs:lnRef idx="0"/>
+    <cs:fillRef idx="0"/>
+    <cs:effectRef idx="0"/>
+    <cs:fontRef idx="minor">
+      <a:schemeClr val="tx1">
+        <a:lumMod val="65000"/>
+        <a:lumOff val="35000"/>
+      </a:schemeClr>
+    </cs:fontRef>
+    <cs:defRPr sz="900" kern="1200"/>
+  </cs:trendlineLabel>
+  <cs:upBar>
+    <cs:lnRef idx="0"/>
+    <cs:fillRef idx="0"/>
+    <cs:effectRef idx="0"/>
+    <cs:fontRef idx="minor">
+      <a:schemeClr val="dk1"/>
+    </cs:fontRef>
+    <cs:spPr>
+      <a:solidFill>
+        <a:schemeClr val="lt1"/>
+      </a:solidFill>
+      <a:ln w="9525">
+        <a:solidFill>
+          <a:schemeClr val="tx1">
+            <a:lumMod val="15000"/>
+            <a:lumOff val="85000"/>
+          </a:schemeClr>
+        </a:solidFill>
+      </a:ln>
+    </cs:spPr>
+  </cs:upBar>
+  <cs:valueAxis>
+    <cs:lnRef idx="0"/>
+    <cs:fillRef idx="0"/>
+    <cs:effectRef idx="0"/>
+    <cs:fontRef idx="minor">
+      <a:schemeClr val="tx1">
+        <a:lumMod val="65000"/>
+        <a:lumOff val="35000"/>
+      </a:schemeClr>
+    </cs:fontRef>
+    <cs:defRPr sz="900" kern="1200"/>
+  </cs:valueAxis>
+  <cs:wall>
+    <cs:lnRef idx="0"/>
+    <cs:fillRef idx="0"/>
+    <cs:effectRef idx="0"/>
+    <cs:fontRef idx="minor">
+      <a:schemeClr val="tx1"/>
+    </cs:fontRef>
+    <cs:spPr>
+      <a:noFill/>
+      <a:ln>
+        <a:noFill/>
+      </a:ln>
+    </cs:spPr>
+  </cs:wall>
+</cs:chartStyle>
+</file>
+
+<file path=word/charts/style4.xml><?xml version="1.0" encoding="utf-8"?>
 <cs:chartStyle xmlns:cs="http://schemas.microsoft.com/office/drawing/2012/chartStyle" xmlns:a="http://schemas.openxmlformats.org/drawingml/2006/main" id="227">
   <cs:axisTitle>
     <cs:lnRef idx="0"/>

</xml_diff>